<commit_message>
final commit :) - hopefully
</commit_message>
<xml_diff>
--- a/structure/cover/Deckblatt_BA_EN.docx
+++ b/structure/cover/Deckblatt_BA_EN.docx
@@ -378,6 +378,15 @@
                             <w:r>
                               <w:t>Informatik</w:t>
                             </w:r>
+                            <w:r>
+                              <w:t xml:space="preserve"> </w:t>
+                            </w:r>
+                            <w:r>
+                              <w:rPr>
+                                <w:sz w:val="20"/>
+                              </w:rPr>
+                              <w:t>(Computer Science)</w:t>
+                            </w:r>
                           </w:p>
                         </w:txbxContent>
                       </wps:txbx>
@@ -474,6 +483,15 @@
                       </w:pPr>
                       <w:r>
                         <w:t>Informatik</w:t>
+                      </w:r>
+                      <w:r>
+                        <w:t xml:space="preserve"> </w:t>
+                      </w:r>
+                      <w:r>
+                        <w:rPr>
+                          <w:sz w:val="20"/>
+                        </w:rPr>
+                        <w:t>(Computer Science)</w:t>
                       </w:r>
                     </w:p>
                   </w:txbxContent>
@@ -4974,7 +4992,7 @@
   </w:compat>
   <w:rsids>
     <w:rsidRoot w:val="00BB7709"/>
-    <w:rsid w:val="002D09AD"/>
+    <w:rsid w:val="00A37858"/>
     <w:rsid w:val="00A9471E"/>
     <w:rsid w:val="00BB7709"/>
   </w:rsids>
@@ -5655,7 +5673,7 @@
 </file>
 
 <file path=customXml/itemProps1.xml><?xml version="1.0" encoding="utf-8"?>
-<ds:datastoreItem xmlns:ds="http://schemas.openxmlformats.org/officeDocument/2006/customXml" ds:itemID="{1A3CD926-BC04-4FF6-A187-A08BEE639E96}">
+<ds:datastoreItem xmlns:ds="http://schemas.openxmlformats.org/officeDocument/2006/customXml" ds:itemID="{DB0611F5-F55B-41EF-9947-C3D9166361E0}">
   <ds:schemaRefs>
     <ds:schemaRef ds:uri="http://schemas.openxmlformats.org/officeDocument/2006/bibliography"/>
   </ds:schemaRefs>

</xml_diff>